<commit_message>
Approved versions of the Contribution Policy and the STF Programs and Projects Governance document
Approved versions of the:
* Contribution Policy
* STF Programs and Projects Governance document

during the STF Governing Board on 2025-11-07

Signed-off-by: toscalix <toscalix@gmail.com>
</commit_message>
<xml_diff>
--- a/stf-programs-and-projects-governance-documents/STF-Contribution-Policy-annex-a-v0_3.docx
+++ b/stf-programs-and-projects-governance-documents/STF-Contribution-Policy-annex-a-v0_3.docx
@@ -82,7 +82,17 @@
           <w:sz w:val="20"/>
           <w:szCs w:val="20"/>
         </w:rPr>
-        <w:t>Madrid, España DD</w:t>
+        <w:t xml:space="preserve">Madrid, España </w:t>
+      </w:r>
+      <w:r>
+        <w:rPr>
+          <w:rFonts w:eastAsia="Source Sans Pro Light" w:cs="Source Sans Pro Light" w:ascii="Plus Jakarta Sans" w:hAnsi="Plus Jakarta Sans"/>
+          <w:b w:val="false"/>
+          <w:bCs w:val="false"/>
+          <w:sz w:val="20"/>
+          <w:szCs w:val="20"/>
+        </w:rPr>
+        <w:t>7</w:t>
       </w:r>
       <w:r>
         <w:rPr>
@@ -103,7 +113,27 @@
           <w:sz w:val="20"/>
           <w:szCs w:val="20"/>
         </w:rPr>
-        <w:t xml:space="preserve"> MMMM, 2025</w:t>
+        <w:t xml:space="preserve"> </w:t>
+      </w:r>
+      <w:r>
+        <w:rPr>
+          <w:rFonts w:eastAsia="Source Sans Pro Light" w:cs="Source Sans Pro Light" w:ascii="Plus Jakarta Sans" w:hAnsi="Plus Jakarta Sans"/>
+          <w:b w:val="false"/>
+          <w:bCs w:val="false"/>
+          <w:sz w:val="20"/>
+          <w:szCs w:val="20"/>
+        </w:rPr>
+        <w:t>November</w:t>
+      </w:r>
+      <w:r>
+        <w:rPr>
+          <w:rFonts w:eastAsia="Source Sans Pro Light" w:cs="Source Sans Pro Light" w:ascii="Plus Jakarta Sans" w:hAnsi="Plus Jakarta Sans"/>
+          <w:b w:val="false"/>
+          <w:bCs w:val="false"/>
+          <w:sz w:val="20"/>
+          <w:szCs w:val="20"/>
+        </w:rPr>
+        <w:t>, 2025</w:t>
       </w:r>
     </w:p>
     <w:p>
@@ -356,7 +386,7 @@
           <w:sz w:val="24"/>
           <w:szCs w:val="24"/>
         </w:rPr>
-        <w:t>under review</w:t>
+        <w:t>2025-11-07</w:t>
       </w:r>
     </w:p>
     <w:p>
@@ -1204,7 +1234,11 @@
         </w:rPr>
       </w:pPr>
       <w:r>
-        <w:rPr/>
+        <w:rPr>
+          <w:rFonts w:ascii="Plus Jakarta Sans" w:hAnsi="Plus Jakarta Sans"/>
+          <w:sz w:val="24"/>
+          <w:szCs w:val="24"/>
+        </w:rPr>
       </w:r>
     </w:p>
     <w:p>
@@ -1416,15 +1450,7 @@
           <w:sz w:val="24"/>
           <w:szCs w:val="24"/>
         </w:rPr>
-        <w:t xml:space="preserve">Contributors must ensure contributions comply with applicable export control regulations </w:t>
-      </w:r>
-      <w:r>
-        <w:rPr>
-          <w:rFonts w:ascii="Plus Jakarta Sans" w:hAnsi="Plus Jakarta Sans"/>
-          <w:sz w:val="24"/>
-          <w:szCs w:val="24"/>
-        </w:rPr>
-        <w:t xml:space="preserve">and the STF Export Control Policy, an annex of the STF Programs and Projects Governance Document. </w:t>
+        <w:t xml:space="preserve">Contributors must ensure contributions comply with applicable export control regulations and the STF Export Control Policy, an annex of the STF Programs and Projects Governance Document. </w:t>
       </w:r>
     </w:p>
     <w:p>
@@ -1436,7 +1462,9 @@
         </w:rPr>
       </w:pPr>
       <w:r>
-        <w:rPr/>
+        <w:rPr>
+          <w:rFonts w:ascii="Plus Jakarta Sans" w:hAnsi="Plus Jakarta Sans"/>
+        </w:rPr>
       </w:r>
     </w:p>
     <w:p>
@@ -1453,15 +1481,7 @@
           <w:sz w:val="24"/>
           <w:szCs w:val="24"/>
         </w:rPr>
-        <w:t xml:space="preserve">Contributors must </w:t>
-      </w:r>
-      <w:r>
-        <w:rPr>
-          <w:rFonts w:ascii="Plus Jakarta Sans" w:hAnsi="Plus Jakarta Sans"/>
-          <w:sz w:val="24"/>
-          <w:szCs w:val="24"/>
-        </w:rPr>
-        <w:t>notify STF of any potential export control implications.</w:t>
+        <w:t>Contributors must notify STF of any potential export control implications.</w:t>
       </w:r>
     </w:p>
     <w:p>
@@ -1607,7 +1627,11 @@
         </w:rPr>
       </w:pPr>
       <w:r>
-        <w:rPr/>
+        <w:rPr>
+          <w:rFonts w:ascii="Plus Jakarta Sans" w:hAnsi="Plus Jakarta Sans"/>
+          <w:sz w:val="24"/>
+          <w:szCs w:val="24"/>
+        </w:rPr>
       </w:r>
     </w:p>
     <w:p>
@@ -3943,6 +3967,8 @@
       <w:r>
         <w:rPr>
           <w:rFonts w:ascii="Plus Jakarta Sans" w:hAnsi="Plus Jakarta Sans"/>
+          <w:sz w:val="24"/>
+          <w:szCs w:val="24"/>
         </w:rPr>
       </w:r>
     </w:p>
@@ -6853,7 +6879,7 @@
     <w:pPr>
       <w:widowControl/>
       <w:suppressAutoHyphens w:val="true"/>
-      <w:overflowPunct w:val="false"/>
+      <w:overflowPunct w:val="true"/>
       <w:bidi w:val="0"/>
       <w:spacing w:lineRule="auto" w:line="276" w:before="0" w:after="0"/>
       <w:jc w:val="left"/>
@@ -7062,7 +7088,7 @@
     <w:pPr>
       <w:widowControl/>
       <w:suppressAutoHyphens w:val="true"/>
-      <w:overflowPunct w:val="false"/>
+      <w:overflowPunct w:val="true"/>
       <w:bidi w:val="0"/>
       <w:spacing w:lineRule="auto" w:line="276" w:before="0" w:after="0"/>
       <w:jc w:val="left"/>

</xml_diff>